<commit_message>
Use cases : location set up updated
</commit_message>
<xml_diff>
--- a/documentations/User Cases  (amin).docx
+++ b/documentations/User Cases  (amin).docx
@@ -38,21 +38,37 @@
           <w:rFonts w:ascii="Times New Roman" w:hAnsi="Times New Roman" w:cs="Times New Roman"/>
           <w:strike/>
         </w:rPr>
-        <w:t>-*when user submit request (amin)</w:t>
-      </w:r>
-    </w:p>
-    <w:p>
-      <w:pPr>
+        <w:t xml:space="preserve">-*when user </w:t>
+      </w:r>
+      <w:proofErr w:type="gramStart"/>
+      <w:r>
         <w:rPr>
           <w:rFonts w:ascii="Times New Roman" w:hAnsi="Times New Roman" w:cs="Times New Roman"/>
           <w:strike/>
         </w:rPr>
-      </w:pPr>
+        <w:t>submit</w:t>
+      </w:r>
+      <w:proofErr w:type="gramEnd"/>
       <w:r>
         <w:rPr>
           <w:rFonts w:ascii="Times New Roman" w:hAnsi="Times New Roman" w:cs="Times New Roman"/>
           <w:strike/>
         </w:rPr>
+        <w:t xml:space="preserve"> request (amin)</w:t>
+      </w:r>
+    </w:p>
+    <w:p>
+      <w:pPr>
+        <w:rPr>
+          <w:rFonts w:ascii="Times New Roman" w:hAnsi="Times New Roman" w:cs="Times New Roman"/>
+          <w:strike/>
+        </w:rPr>
+      </w:pPr>
+      <w:r>
+        <w:rPr>
+          <w:rFonts w:ascii="Times New Roman" w:hAnsi="Times New Roman" w:cs="Times New Roman"/>
+          <w:strike/>
+        </w:rPr>
         <w:t>-*when user upload image (amin)</w:t>
       </w:r>
     </w:p>
@@ -69,11 +85,19 @@
         <w:t xml:space="preserve">-*when user open submission history (details, </w:t>
       </w:r>
       <w:proofErr w:type="spellStart"/>
-      <w:r>
-        <w:rPr>
-          <w:rFonts w:ascii="Times New Roman" w:hAnsi="Times New Roman" w:cs="Times New Roman"/>
-        </w:rPr>
-        <w:t>location,restore,delete</w:t>
+      <w:proofErr w:type="gramStart"/>
+      <w:r>
+        <w:rPr>
+          <w:rFonts w:ascii="Times New Roman" w:hAnsi="Times New Roman" w:cs="Times New Roman"/>
+        </w:rPr>
+        <w:t>location,restore</w:t>
+      </w:r>
+      <w:proofErr w:type="gramEnd"/>
+      <w:r>
+        <w:rPr>
+          <w:rFonts w:ascii="Times New Roman" w:hAnsi="Times New Roman" w:cs="Times New Roman"/>
+        </w:rPr>
+        <w:t>,delete</w:t>
       </w:r>
       <w:proofErr w:type="spellEnd"/>
       <w:r>
@@ -1870,19 +1894,80 @@
         </w:rPr>
         <w:t xml:space="preserve">The process that user went through when </w:t>
       </w:r>
-      <w:proofErr w:type="spellStart"/>
-      <w:r>
-        <w:rPr>
-          <w:rFonts w:ascii="Times New Roman" w:hAnsi="Times New Roman" w:cs="Times New Roman"/>
-        </w:rPr>
-        <w:t>settip</w:t>
-      </w:r>
-      <w:proofErr w:type="spellEnd"/>
-      <w:r>
-        <w:rPr>
-          <w:rFonts w:ascii="Times New Roman" w:hAnsi="Times New Roman" w:cs="Times New Roman"/>
-        </w:rPr>
-        <w:t xml:space="preserve"> up location is represented in the flow chart below.</w:t>
+      <w:r>
+        <w:rPr>
+          <w:rFonts w:ascii="Times New Roman" w:hAnsi="Times New Roman" w:cs="Times New Roman"/>
+        </w:rPr>
+        <w:t xml:space="preserve">setting </w:t>
+      </w:r>
+      <w:r>
+        <w:rPr>
+          <w:rFonts w:ascii="Times New Roman" w:hAnsi="Times New Roman" w:cs="Times New Roman"/>
+        </w:rPr>
+        <w:t>up location is represented in the flow chart below.</w:t>
+      </w:r>
+    </w:p>
+    <w:p>
+      <w:pPr>
+        <w:rPr>
+          <w:rFonts w:ascii="Times New Roman" w:hAnsi="Times New Roman" w:cs="Times New Roman"/>
+        </w:rPr>
+      </w:pPr>
+      <w:r>
+        <w:rPr>
+          <w:rFonts w:ascii="Times New Roman" w:hAnsi="Times New Roman" w:cs="Times New Roman"/>
+          <w:noProof/>
+        </w:rPr>
+        <w:drawing>
+          <wp:inline distT="0" distB="0" distL="0" distR="0" wp14:anchorId="1EEEA4C8" wp14:editId="688185B4">
+            <wp:extent cx="2633980" cy="3480435"/>
+            <wp:effectExtent l="19050" t="19050" r="13970" b="24765"/>
+            <wp:docPr id="15" name="Picture 15"/>
+            <wp:cNvGraphicFramePr>
+              <a:graphicFrameLocks xmlns:a="http://schemas.openxmlformats.org/drawingml/2006/main" noChangeAspect="1"/>
+            </wp:cNvGraphicFramePr>
+            <a:graphic xmlns:a="http://schemas.openxmlformats.org/drawingml/2006/main">
+              <a:graphicData uri="http://schemas.openxmlformats.org/drawingml/2006/picture">
+                <pic:pic xmlns:pic="http://schemas.openxmlformats.org/drawingml/2006/picture">
+                  <pic:nvPicPr>
+                    <pic:cNvPr id="0" name="Picture 2"/>
+                    <pic:cNvPicPr>
+                      <a:picLocks noChangeAspect="1" noChangeArrowheads="1"/>
+                    </pic:cNvPicPr>
+                  </pic:nvPicPr>
+                  <pic:blipFill>
+                    <a:blip r:embed="rId20">
+                      <a:extLst>
+                        <a:ext uri="{28A0092B-C50C-407E-A947-70E740481C1C}">
+                          <a14:useLocalDpi xmlns:a14="http://schemas.microsoft.com/office/drawing/2010/main" val="0"/>
+                        </a:ext>
+                      </a:extLst>
+                    </a:blip>
+                    <a:srcRect/>
+                    <a:stretch>
+                      <a:fillRect/>
+                    </a:stretch>
+                  </pic:blipFill>
+                  <pic:spPr bwMode="auto">
+                    <a:xfrm>
+                      <a:off x="0" y="0"/>
+                      <a:ext cx="2633980" cy="3480435"/>
+                    </a:xfrm>
+                    <a:prstGeom prst="rect">
+                      <a:avLst/>
+                    </a:prstGeom>
+                    <a:noFill/>
+                    <a:ln>
+                      <a:solidFill>
+                        <a:schemeClr val="tx1"/>
+                      </a:solidFill>
+                    </a:ln>
+                  </pic:spPr>
+                </pic:pic>
+              </a:graphicData>
+            </a:graphic>
+          </wp:inline>
+        </w:drawing>
       </w:r>
     </w:p>
     <w:p>
@@ -1922,7 +2007,7 @@
                     </pic:cNvPicPr>
                   </pic:nvPicPr>
                   <pic:blipFill rotWithShape="1">
-                    <a:blip r:embed="rId20" cstate="print">
+                    <a:blip r:embed="rId21" cstate="print">
                       <a:extLst>
                         <a:ext uri="{28A0092B-C50C-407E-A947-70E740481C1C}">
                           <a14:useLocalDpi xmlns:a14="http://schemas.microsoft.com/office/drawing/2010/main" val="0"/>
@@ -1976,10 +2061,74 @@
           <w:rFonts w:ascii="Times New Roman" w:hAnsi="Times New Roman" w:cs="Times New Roman"/>
         </w:rPr>
       </w:pPr>
-      <w:r>
-        <w:rPr>
-          <w:rFonts w:ascii="Times New Roman" w:hAnsi="Times New Roman" w:cs="Times New Roman"/>
-        </w:rPr>
+    </w:p>
+    <w:p>
+      <w:pPr>
+        <w:rPr>
+          <w:rFonts w:ascii="Times New Roman" w:hAnsi="Times New Roman" w:cs="Times New Roman"/>
+        </w:rPr>
+      </w:pPr>
+    </w:p>
+    <w:p>
+      <w:pPr>
+        <w:rPr>
+          <w:rFonts w:ascii="Times New Roman" w:hAnsi="Times New Roman" w:cs="Times New Roman"/>
+        </w:rPr>
+      </w:pPr>
+    </w:p>
+    <w:p>
+      <w:pPr>
+        <w:rPr>
+          <w:rFonts w:ascii="Times New Roman" w:hAnsi="Times New Roman" w:cs="Times New Roman"/>
+        </w:rPr>
+      </w:pPr>
+    </w:p>
+    <w:p>
+      <w:pPr>
+        <w:rPr>
+          <w:rFonts w:ascii="Times New Roman" w:hAnsi="Times New Roman" w:cs="Times New Roman"/>
+        </w:rPr>
+      </w:pPr>
+    </w:p>
+    <w:p>
+      <w:pPr>
+        <w:rPr>
+          <w:rFonts w:ascii="Times New Roman" w:hAnsi="Times New Roman" w:cs="Times New Roman"/>
+        </w:rPr>
+      </w:pPr>
+    </w:p>
+    <w:p>
+      <w:pPr>
+        <w:rPr>
+          <w:rFonts w:ascii="Times New Roman" w:hAnsi="Times New Roman" w:cs="Times New Roman"/>
+        </w:rPr>
+      </w:pPr>
+    </w:p>
+    <w:p>
+      <w:pPr>
+        <w:rPr>
+          <w:rFonts w:ascii="Times New Roman" w:hAnsi="Times New Roman" w:cs="Times New Roman"/>
+        </w:rPr>
+      </w:pPr>
+    </w:p>
+    <w:p>
+      <w:pPr>
+        <w:rPr>
+          <w:rFonts w:ascii="Times New Roman" w:hAnsi="Times New Roman" w:cs="Times New Roman"/>
+        </w:rPr>
+      </w:pPr>
+    </w:p>
+    <w:p>
+      <w:pPr>
+        <w:rPr>
+          <w:rFonts w:ascii="Times New Roman" w:hAnsi="Times New Roman" w:cs="Times New Roman"/>
+        </w:rPr>
+      </w:pPr>
+      <w:r>
+        <w:rPr>
+          <w:rFonts w:ascii="Times New Roman" w:hAnsi="Times New Roman" w:cs="Times New Roman"/>
+        </w:rPr>
+        <w:lastRenderedPageBreak/>
         <w:t>The flowchart below describes the process that users went through when uploading their requests.</w:t>
       </w:r>
     </w:p>
@@ -2012,7 +2161,7 @@
                     </pic:cNvPicPr>
                   </pic:nvPicPr>
                   <pic:blipFill>
-                    <a:blip r:embed="rId21" cstate="print">
+                    <a:blip r:embed="rId22" cstate="print">
                       <a:extLst>
                         <a:ext uri="{28A0092B-C50C-407E-A947-70E740481C1C}">
                           <a14:useLocalDpi xmlns:a14="http://schemas.microsoft.com/office/drawing/2010/main" val="0"/>
@@ -2065,6 +2214,7 @@
         <w:t xml:space="preserve">-*when user open submission history (details, </w:t>
       </w:r>
       <w:proofErr w:type="spellStart"/>
+      <w:proofErr w:type="gramStart"/>
       <w:r>
         <w:rPr>
           <w:rFonts w:ascii="Times New Roman" w:hAnsi="Times New Roman" w:cs="Times New Roman"/>
@@ -2072,7 +2222,17 @@
           <w:szCs w:val="26"/>
           <w:highlight w:val="cyan"/>
         </w:rPr>
-        <w:t>location,restore,delete</w:t>
+        <w:t>location,restore</w:t>
+      </w:r>
+      <w:proofErr w:type="gramEnd"/>
+      <w:r>
+        <w:rPr>
+          <w:rFonts w:ascii="Times New Roman" w:hAnsi="Times New Roman" w:cs="Times New Roman"/>
+          <w:sz w:val="26"/>
+          <w:szCs w:val="26"/>
+          <w:highlight w:val="cyan"/>
+        </w:rPr>
+        <w:t>,delete</w:t>
       </w:r>
       <w:proofErr w:type="spellEnd"/>
       <w:r>
@@ -2165,7 +2325,6 @@
           <w:sz w:val="26"/>
           <w:szCs w:val="26"/>
         </w:rPr>
-        <w:lastRenderedPageBreak/>
         <w:t xml:space="preserve">Users can access their account page by clicking the </w:t>
       </w:r>
       <w:r>
@@ -2238,7 +2397,7 @@
                     </pic:cNvPicPr>
                   </pic:nvPicPr>
                   <pic:blipFill>
-                    <a:blip r:embed="rId22" cstate="print">
+                    <a:blip r:embed="rId23" cstate="print">
                       <a:extLst>
                         <a:ext uri="{28A0092B-C50C-407E-A947-70E740481C1C}">
                           <a14:useLocalDpi xmlns:a14="http://schemas.microsoft.com/office/drawing/2010/main" val="0"/>
@@ -2417,15 +2576,7 @@
           <w:sz w:val="26"/>
           <w:szCs w:val="26"/>
         </w:rPr>
-        <w:t xml:space="preserve">, read on some FAQs, report bugs or offer suggestions and finally </w:t>
-      </w:r>
-      <w:r>
-        <w:rPr>
-          <w:rFonts w:ascii="Times New Roman" w:hAnsi="Times New Roman" w:cs="Times New Roman"/>
-          <w:sz w:val="26"/>
-          <w:szCs w:val="26"/>
-        </w:rPr>
-        <w:t>they can also sign out from the application.</w:t>
+        <w:t>, read on some FAQs, report bugs or offer suggestions and finally they can also sign out from the application.</w:t>
       </w:r>
     </w:p>
     <w:p>
@@ -2444,6 +2595,7 @@
           <w:sz w:val="26"/>
           <w:szCs w:val="26"/>
         </w:rPr>
+        <w:lastRenderedPageBreak/>
         <w:drawing>
           <wp:inline distT="0" distB="0" distL="0" distR="0" wp14:anchorId="2B83B790" wp14:editId="18B20FDD">
             <wp:extent cx="1574286" cy="3507607"/>
@@ -2462,7 +2614,7 @@
                     </pic:cNvPicPr>
                   </pic:nvPicPr>
                   <pic:blipFill>
-                    <a:blip r:embed="rId23" cstate="print">
+                    <a:blip r:embed="rId24" cstate="print">
                       <a:extLst>
                         <a:ext uri="{28A0092B-C50C-407E-A947-70E740481C1C}">
                           <a14:useLocalDpi xmlns:a14="http://schemas.microsoft.com/office/drawing/2010/main" val="0"/>
@@ -2554,7 +2706,6 @@
           <w:sz w:val="26"/>
           <w:szCs w:val="26"/>
         </w:rPr>
-        <w:lastRenderedPageBreak/>
         <w:drawing>
           <wp:inline distT="0" distB="0" distL="0" distR="0" wp14:anchorId="06FDDDE6" wp14:editId="72ECD003">
             <wp:extent cx="1464029" cy="3261948"/>
@@ -2573,7 +2724,7 @@
                     </pic:cNvPicPr>
                   </pic:nvPicPr>
                   <pic:blipFill>
-                    <a:blip r:embed="rId24" cstate="print">
+                    <a:blip r:embed="rId25" cstate="print">
                       <a:extLst>
                         <a:ext uri="{28A0092B-C50C-407E-A947-70E740481C1C}">
                           <a14:useLocalDpi xmlns:a14="http://schemas.microsoft.com/office/drawing/2010/main" val="0"/>
@@ -3239,7 +3390,6 @@
     <w:rPr>
       <w:sz w:val="24"/>
       <w:szCs w:val="24"/>
-      <w:lang/>
     </w:rPr>
   </w:style>
 </w:styles>

</xml_diff>

<commit_message>
Use cases : account page
</commit_message>
<xml_diff>
--- a/documentations/User Cases  (amin).docx
+++ b/documentations/User Cases  (amin).docx
@@ -2800,6 +2800,14 @@
           <w:szCs w:val="26"/>
         </w:rPr>
         <w:t>.</w:t>
+      </w:r>
+      <w:r>
+        <w:rPr>
+          <w:rFonts w:ascii="Times New Roman" w:hAnsi="Times New Roman" w:cs="Times New Roman"/>
+          <w:sz w:val="26"/>
+          <w:szCs w:val="26"/>
+        </w:rPr>
+        <w:t xml:space="preserve">     </w:t>
       </w:r>
     </w:p>
     <w:p>

</xml_diff>

<commit_message>
Use cases (completed) : submission history
</commit_message>
<xml_diff>
--- a/documentations/User Cases  (amin).docx
+++ b/documentations/User Cases  (amin).docx
@@ -76,11 +76,13 @@
       <w:pPr>
         <w:rPr>
           <w:rFonts w:ascii="Times New Roman" w:hAnsi="Times New Roman" w:cs="Times New Roman"/>
-        </w:rPr>
-      </w:pPr>
-      <w:r>
-        <w:rPr>
-          <w:rFonts w:ascii="Times New Roman" w:hAnsi="Times New Roman" w:cs="Times New Roman"/>
+          <w:strike/>
+        </w:rPr>
+      </w:pPr>
+      <w:r>
+        <w:rPr>
+          <w:rFonts w:ascii="Times New Roman" w:hAnsi="Times New Roman" w:cs="Times New Roman"/>
+          <w:strike/>
         </w:rPr>
         <w:t xml:space="preserve">-*when user open submission history (details, </w:t>
       </w:r>
@@ -89,6 +91,7 @@
       <w:r>
         <w:rPr>
           <w:rFonts w:ascii="Times New Roman" w:hAnsi="Times New Roman" w:cs="Times New Roman"/>
+          <w:strike/>
         </w:rPr>
         <w:t>location,restore</w:t>
       </w:r>
@@ -96,6 +99,7 @@
       <w:r>
         <w:rPr>
           <w:rFonts w:ascii="Times New Roman" w:hAnsi="Times New Roman" w:cs="Times New Roman"/>
+          <w:strike/>
         </w:rPr>
         <w:t>,delete</w:t>
       </w:r>
@@ -103,6 +107,7 @@
       <w:r>
         <w:rPr>
           <w:rFonts w:ascii="Times New Roman" w:hAnsi="Times New Roman" w:cs="Times New Roman"/>
+          <w:strike/>
         </w:rPr>
         <w:t>) (amin)</w:t>
       </w:r>
@@ -111,11 +116,13 @@
       <w:pPr>
         <w:rPr>
           <w:rFonts w:ascii="Times New Roman" w:hAnsi="Times New Roman" w:cs="Times New Roman"/>
-        </w:rPr>
-      </w:pPr>
-      <w:r>
-        <w:rPr>
-          <w:rFonts w:ascii="Times New Roman" w:hAnsi="Times New Roman" w:cs="Times New Roman"/>
+          <w:strike/>
+        </w:rPr>
+      </w:pPr>
+      <w:r>
+        <w:rPr>
+          <w:rFonts w:ascii="Times New Roman" w:hAnsi="Times New Roman" w:cs="Times New Roman"/>
+          <w:strike/>
         </w:rPr>
         <w:t>-when user forgot password (amin)</w:t>
       </w:r>
@@ -2199,6 +2206,48 @@
       <w:pPr>
         <w:rPr>
           <w:rFonts w:ascii="Times New Roman" w:hAnsi="Times New Roman" w:cs="Times New Roman"/>
+        </w:rPr>
+      </w:pPr>
+    </w:p>
+    <w:p>
+      <w:pPr>
+        <w:rPr>
+          <w:rFonts w:ascii="Times New Roman" w:hAnsi="Times New Roman" w:cs="Times New Roman"/>
+        </w:rPr>
+      </w:pPr>
+    </w:p>
+    <w:p>
+      <w:pPr>
+        <w:rPr>
+          <w:rFonts w:ascii="Times New Roman" w:hAnsi="Times New Roman" w:cs="Times New Roman"/>
+        </w:rPr>
+      </w:pPr>
+    </w:p>
+    <w:p>
+      <w:pPr>
+        <w:rPr>
+          <w:rFonts w:ascii="Times New Roman" w:hAnsi="Times New Roman" w:cs="Times New Roman"/>
+        </w:rPr>
+      </w:pPr>
+    </w:p>
+    <w:p>
+      <w:pPr>
+        <w:rPr>
+          <w:rFonts w:ascii="Times New Roman" w:hAnsi="Times New Roman" w:cs="Times New Roman"/>
+        </w:rPr>
+      </w:pPr>
+    </w:p>
+    <w:p>
+      <w:pPr>
+        <w:rPr>
+          <w:rFonts w:ascii="Times New Roman" w:hAnsi="Times New Roman" w:cs="Times New Roman"/>
+        </w:rPr>
+      </w:pPr>
+    </w:p>
+    <w:p>
+      <w:pPr>
+        <w:rPr>
+          <w:rFonts w:ascii="Times New Roman" w:hAnsi="Times New Roman" w:cs="Times New Roman"/>
           <w:sz w:val="26"/>
           <w:szCs w:val="26"/>
           <w:highlight w:val="cyan"/>
@@ -2252,6 +2301,912 @@
           <w:sz w:val="26"/>
           <w:szCs w:val="26"/>
           <w:highlight w:val="cyan"/>
+        </w:rPr>
+      </w:pPr>
+      <w:r>
+        <w:rPr>
+          <w:b/>
+          <w:bCs/>
+          <w:noProof/>
+          <w:sz w:val="26"/>
+          <w:szCs w:val="26"/>
+          <w:lang w:val="en-US"/>
+        </w:rPr>
+        <w:drawing>
+          <wp:inline distT="0" distB="0" distL="0" distR="0" wp14:anchorId="358FC0F5" wp14:editId="273E967F">
+            <wp:extent cx="2633847" cy="764274"/>
+            <wp:effectExtent l="0" t="0" r="0" b="0"/>
+            <wp:docPr id="17" name="Picture 17"/>
+            <wp:cNvGraphicFramePr>
+              <a:graphicFrameLocks xmlns:a="http://schemas.openxmlformats.org/drawingml/2006/main" noChangeAspect="1"/>
+            </wp:cNvGraphicFramePr>
+            <a:graphic xmlns:a="http://schemas.openxmlformats.org/drawingml/2006/main">
+              <a:graphicData uri="http://schemas.openxmlformats.org/drawingml/2006/picture">
+                <pic:pic xmlns:pic="http://schemas.openxmlformats.org/drawingml/2006/picture">
+                  <pic:nvPicPr>
+                    <pic:cNvPr id="0" name="Picture 1"/>
+                    <pic:cNvPicPr>
+                      <a:picLocks noChangeAspect="1" noChangeArrowheads="1"/>
+                    </pic:cNvPicPr>
+                  </pic:nvPicPr>
+                  <pic:blipFill rotWithShape="1">
+                    <a:blip r:embed="rId23" cstate="print">
+                      <a:extLst>
+                        <a:ext uri="{28A0092B-C50C-407E-A947-70E740481C1C}">
+                          <a14:useLocalDpi xmlns:a14="http://schemas.microsoft.com/office/drawing/2010/main" val="0"/>
+                        </a:ext>
+                      </a:extLst>
+                    </a:blip>
+                    <a:srcRect t="80696" b="6280"/>
+                    <a:stretch/>
+                  </pic:blipFill>
+                  <pic:spPr bwMode="auto">
+                    <a:xfrm>
+                      <a:off x="0" y="0"/>
+                      <a:ext cx="2633980" cy="764312"/>
+                    </a:xfrm>
+                    <a:prstGeom prst="rect">
+                      <a:avLst/>
+                    </a:prstGeom>
+                    <a:noFill/>
+                    <a:ln>
+                      <a:noFill/>
+                    </a:ln>
+                    <a:extLst>
+                      <a:ext uri="{53640926-AAD7-44D8-BBD7-CCE9431645EC}">
+                        <a14:shadowObscured xmlns:a14="http://schemas.microsoft.com/office/drawing/2010/main"/>
+                      </a:ext>
+                    </a:extLst>
+                  </pic:spPr>
+                </pic:pic>
+              </a:graphicData>
+            </a:graphic>
+          </wp:inline>
+        </w:drawing>
+      </w:r>
+    </w:p>
+    <w:p>
+      <w:pPr>
+        <w:rPr>
+          <w:rFonts w:ascii="Times New Roman" w:hAnsi="Times New Roman" w:cs="Times New Roman"/>
+          <w:sz w:val="26"/>
+          <w:szCs w:val="26"/>
+          <w:lang w:val="en-US"/>
+        </w:rPr>
+      </w:pPr>
+      <w:r>
+        <w:rPr>
+          <w:rFonts w:ascii="Times New Roman" w:hAnsi="Times New Roman" w:cs="Times New Roman"/>
+          <w:sz w:val="26"/>
+          <w:szCs w:val="26"/>
+          <w:lang w:val="en-US"/>
+        </w:rPr>
+        <w:t>This message will pop-up if the user has not made any</w:t>
+      </w:r>
+      <w:r>
+        <w:rPr>
+          <w:rFonts w:ascii="Times New Roman" w:hAnsi="Times New Roman" w:cs="Times New Roman"/>
+          <w:sz w:val="26"/>
+          <w:szCs w:val="26"/>
+          <w:lang w:val="en-US"/>
+        </w:rPr>
+        <w:t xml:space="preserve"> submission/donation yet or they have not deleted any of the submission yet. Only deleted submissions will appear on the history page.</w:t>
+      </w:r>
+    </w:p>
+    <w:p>
+      <w:pPr>
+        <w:jc w:val="center"/>
+        <w:rPr>
+          <w:rFonts w:ascii="Times New Roman" w:hAnsi="Times New Roman" w:cs="Times New Roman"/>
+          <w:sz w:val="26"/>
+          <w:szCs w:val="26"/>
+          <w:lang w:val="en-US"/>
+        </w:rPr>
+      </w:pPr>
+      <w:r>
+        <w:rPr>
+          <w:rFonts w:ascii="Times New Roman" w:hAnsi="Times New Roman" w:cs="Times New Roman"/>
+          <w:noProof/>
+          <w:sz w:val="26"/>
+          <w:szCs w:val="26"/>
+          <w:lang w:val="en-US"/>
+        </w:rPr>
+        <w:drawing>
+          <wp:inline distT="0" distB="0" distL="0" distR="0" wp14:anchorId="645A1AB0" wp14:editId="204E3A46">
+            <wp:extent cx="1717595" cy="3826908"/>
+            <wp:effectExtent l="19050" t="19050" r="16510" b="21590"/>
+            <wp:docPr id="19" name="Picture 19"/>
+            <wp:cNvGraphicFramePr>
+              <a:graphicFrameLocks xmlns:a="http://schemas.openxmlformats.org/drawingml/2006/main" noChangeAspect="1"/>
+            </wp:cNvGraphicFramePr>
+            <a:graphic xmlns:a="http://schemas.openxmlformats.org/drawingml/2006/main">
+              <a:graphicData uri="http://schemas.openxmlformats.org/drawingml/2006/picture">
+                <pic:pic xmlns:pic="http://schemas.openxmlformats.org/drawingml/2006/picture">
+                  <pic:nvPicPr>
+                    <pic:cNvPr id="0" name="Picture 2"/>
+                    <pic:cNvPicPr>
+                      <a:picLocks noChangeAspect="1" noChangeArrowheads="1"/>
+                    </pic:cNvPicPr>
+                  </pic:nvPicPr>
+                  <pic:blipFill>
+                    <a:blip r:embed="rId24" cstate="print">
+                      <a:extLst>
+                        <a:ext uri="{28A0092B-C50C-407E-A947-70E740481C1C}">
+                          <a14:useLocalDpi xmlns:a14="http://schemas.microsoft.com/office/drawing/2010/main" val="0"/>
+                        </a:ext>
+                      </a:extLst>
+                    </a:blip>
+                    <a:srcRect/>
+                    <a:stretch>
+                      <a:fillRect/>
+                    </a:stretch>
+                  </pic:blipFill>
+                  <pic:spPr bwMode="auto">
+                    <a:xfrm>
+                      <a:off x="0" y="0"/>
+                      <a:ext cx="1721943" cy="3836597"/>
+                    </a:xfrm>
+                    <a:prstGeom prst="rect">
+                      <a:avLst/>
+                    </a:prstGeom>
+                    <a:noFill/>
+                    <a:ln>
+                      <a:solidFill>
+                        <a:schemeClr val="tx1"/>
+                      </a:solidFill>
+                    </a:ln>
+                  </pic:spPr>
+                </pic:pic>
+              </a:graphicData>
+            </a:graphic>
+          </wp:inline>
+        </w:drawing>
+      </w:r>
+    </w:p>
+    <w:p>
+      <w:pPr>
+        <w:rPr>
+          <w:rFonts w:ascii="Times New Roman" w:hAnsi="Times New Roman" w:cs="Times New Roman"/>
+          <w:sz w:val="26"/>
+          <w:szCs w:val="26"/>
+          <w:lang w:val="en-US"/>
+        </w:rPr>
+      </w:pPr>
+      <w:r>
+        <w:rPr>
+          <w:rFonts w:ascii="Times New Roman" w:hAnsi="Times New Roman" w:cs="Times New Roman"/>
+          <w:sz w:val="26"/>
+          <w:szCs w:val="26"/>
+          <w:lang w:val="en-US"/>
+        </w:rPr>
+        <w:t>Here is the list on the submission</w:t>
+      </w:r>
+      <w:r>
+        <w:rPr>
+          <w:rFonts w:ascii="Times New Roman" w:hAnsi="Times New Roman" w:cs="Times New Roman"/>
+          <w:sz w:val="26"/>
+          <w:szCs w:val="26"/>
+          <w:lang w:val="en-US"/>
+        </w:rPr>
+        <w:t xml:space="preserve"> history</w:t>
+      </w:r>
+      <w:r>
+        <w:rPr>
+          <w:rFonts w:ascii="Times New Roman" w:hAnsi="Times New Roman" w:cs="Times New Roman"/>
+          <w:sz w:val="26"/>
+          <w:szCs w:val="26"/>
+          <w:lang w:val="en-US"/>
+        </w:rPr>
+        <w:t xml:space="preserve"> page if there is at least one submission that has been </w:t>
+      </w:r>
+      <w:r>
+        <w:rPr>
+          <w:rFonts w:ascii="Times New Roman" w:hAnsi="Times New Roman" w:cs="Times New Roman"/>
+          <w:sz w:val="26"/>
+          <w:szCs w:val="26"/>
+          <w:lang w:val="en-US"/>
+        </w:rPr>
+        <w:t>deleted</w:t>
+      </w:r>
+      <w:r>
+        <w:rPr>
+          <w:rFonts w:ascii="Times New Roman" w:hAnsi="Times New Roman" w:cs="Times New Roman"/>
+          <w:sz w:val="26"/>
+          <w:szCs w:val="26"/>
+          <w:lang w:val="en-US"/>
+        </w:rPr>
+        <w:t>. Every submission has its own date and time created for reference.</w:t>
+      </w:r>
+    </w:p>
+    <w:p>
+      <w:pPr>
+        <w:rPr>
+          <w:rFonts w:ascii="Times New Roman" w:hAnsi="Times New Roman" w:cs="Times New Roman"/>
+          <w:sz w:val="26"/>
+          <w:szCs w:val="26"/>
+          <w:lang w:val="en-US"/>
+        </w:rPr>
+      </w:pPr>
+    </w:p>
+    <w:p>
+      <w:pPr>
+        <w:rPr>
+          <w:rFonts w:ascii="Times New Roman" w:hAnsi="Times New Roman" w:cs="Times New Roman"/>
+          <w:sz w:val="26"/>
+          <w:szCs w:val="26"/>
+          <w:lang w:val="en-US"/>
+        </w:rPr>
+      </w:pPr>
+      <w:r>
+        <w:rPr>
+          <w:rFonts w:ascii="Times New Roman" w:hAnsi="Times New Roman" w:cs="Times New Roman"/>
+          <w:noProof/>
+          <w:sz w:val="26"/>
+          <w:szCs w:val="26"/>
+          <w:lang w:val="en-US"/>
+        </w:rPr>
+        <w:drawing>
+          <wp:inline distT="0" distB="0" distL="0" distR="0" wp14:anchorId="76A81219" wp14:editId="0355330F">
+            <wp:extent cx="2633832" cy="2169861"/>
+            <wp:effectExtent l="0" t="0" r="0" b="1905"/>
+            <wp:docPr id="20" name="Picture 20"/>
+            <wp:cNvGraphicFramePr>
+              <a:graphicFrameLocks xmlns:a="http://schemas.openxmlformats.org/drawingml/2006/main" noChangeAspect="1"/>
+            </wp:cNvGraphicFramePr>
+            <a:graphic xmlns:a="http://schemas.openxmlformats.org/drawingml/2006/main">
+              <a:graphicData uri="http://schemas.openxmlformats.org/drawingml/2006/picture">
+                <pic:pic xmlns:pic="http://schemas.openxmlformats.org/drawingml/2006/picture">
+                  <pic:nvPicPr>
+                    <pic:cNvPr id="0" name="Picture 3"/>
+                    <pic:cNvPicPr>
+                      <a:picLocks noChangeAspect="1" noChangeArrowheads="1"/>
+                    </pic:cNvPicPr>
+                  </pic:nvPicPr>
+                  <pic:blipFill rotWithShape="1">
+                    <a:blip r:embed="rId25" cstate="print">
+                      <a:extLst>
+                        <a:ext uri="{28A0092B-C50C-407E-A947-70E740481C1C}">
+                          <a14:useLocalDpi xmlns:a14="http://schemas.microsoft.com/office/drawing/2010/main" val="0"/>
+                        </a:ext>
+                      </a:extLst>
+                    </a:blip>
+                    <a:srcRect t="3256" b="59768"/>
+                    <a:stretch/>
+                  </pic:blipFill>
+                  <pic:spPr bwMode="auto">
+                    <a:xfrm>
+                      <a:off x="0" y="0"/>
+                      <a:ext cx="2633980" cy="2169983"/>
+                    </a:xfrm>
+                    <a:prstGeom prst="rect">
+                      <a:avLst/>
+                    </a:prstGeom>
+                    <a:noFill/>
+                    <a:ln>
+                      <a:noFill/>
+                    </a:ln>
+                    <a:extLst>
+                      <a:ext uri="{53640926-AAD7-44D8-BBD7-CCE9431645EC}">
+                        <a14:shadowObscured xmlns:a14="http://schemas.microsoft.com/office/drawing/2010/main"/>
+                      </a:ext>
+                    </a:extLst>
+                  </pic:spPr>
+                </pic:pic>
+              </a:graphicData>
+            </a:graphic>
+          </wp:inline>
+        </w:drawing>
+      </w:r>
+    </w:p>
+    <w:p>
+      <w:pPr>
+        <w:rPr>
+          <w:rFonts w:ascii="Times New Roman" w:hAnsi="Times New Roman" w:cs="Times New Roman"/>
+          <w:sz w:val="26"/>
+          <w:szCs w:val="26"/>
+          <w:lang w:val="en-US"/>
+        </w:rPr>
+      </w:pPr>
+      <w:r>
+        <w:rPr>
+          <w:rFonts w:ascii="Times New Roman" w:hAnsi="Times New Roman" w:cs="Times New Roman"/>
+          <w:sz w:val="26"/>
+          <w:szCs w:val="26"/>
+          <w:lang w:val="en-US"/>
+        </w:rPr>
+        <w:t>User can press three dots on the right side of each of the submission to have further information for each of them. It includes “Details”, “Check Location”,</w:t>
+      </w:r>
+      <w:r>
+        <w:rPr>
+          <w:rFonts w:ascii="Times New Roman" w:hAnsi="Times New Roman" w:cs="Times New Roman"/>
+          <w:sz w:val="26"/>
+          <w:szCs w:val="26"/>
+          <w:lang w:val="en-US"/>
+        </w:rPr>
+        <w:t xml:space="preserve"> </w:t>
+      </w:r>
+      <w:r>
+        <w:rPr>
+          <w:rFonts w:ascii="Times New Roman" w:hAnsi="Times New Roman" w:cs="Times New Roman"/>
+          <w:sz w:val="26"/>
+          <w:szCs w:val="26"/>
+          <w:lang w:val="en-US"/>
+        </w:rPr>
+        <w:lastRenderedPageBreak/>
+        <w:t>“Delete Submission”</w:t>
+      </w:r>
+      <w:r>
+        <w:rPr>
+          <w:rFonts w:ascii="Times New Roman" w:hAnsi="Times New Roman" w:cs="Times New Roman"/>
+          <w:sz w:val="26"/>
+          <w:szCs w:val="26"/>
+          <w:lang w:val="en-US"/>
+        </w:rPr>
+        <w:t xml:space="preserve"> and “Restore </w:t>
+      </w:r>
+      <w:r>
+        <w:rPr>
+          <w:rFonts w:ascii="Times New Roman" w:hAnsi="Times New Roman" w:cs="Times New Roman"/>
+          <w:sz w:val="26"/>
+          <w:szCs w:val="26"/>
+          <w:lang w:val="en-US"/>
+        </w:rPr>
+        <w:t>Submission</w:t>
+      </w:r>
+      <w:r>
+        <w:rPr>
+          <w:rFonts w:ascii="Times New Roman" w:hAnsi="Times New Roman" w:cs="Times New Roman"/>
+          <w:sz w:val="26"/>
+          <w:szCs w:val="26"/>
+          <w:lang w:val="en-US"/>
+        </w:rPr>
+        <w:t>”</w:t>
+      </w:r>
+    </w:p>
+    <w:p>
+      <w:pPr>
+        <w:jc w:val="center"/>
+        <w:rPr>
+          <w:rFonts w:ascii="Times New Roman" w:hAnsi="Times New Roman" w:cs="Times New Roman"/>
+          <w:sz w:val="26"/>
+          <w:szCs w:val="26"/>
+          <w:lang w:val="en-US"/>
+        </w:rPr>
+      </w:pPr>
+      <w:r>
+        <w:rPr>
+          <w:rFonts w:ascii="Times New Roman" w:hAnsi="Times New Roman" w:cs="Times New Roman"/>
+          <w:noProof/>
+          <w:sz w:val="26"/>
+          <w:szCs w:val="26"/>
+          <w:lang w:val="en-US"/>
+        </w:rPr>
+        <w:drawing>
+          <wp:inline distT="0" distB="0" distL="0" distR="0" wp14:anchorId="44B152A4" wp14:editId="60BB9CF3">
+            <wp:extent cx="1519158" cy="3384777"/>
+            <wp:effectExtent l="19050" t="19050" r="24130" b="25400"/>
+            <wp:docPr id="22" name="Picture 22"/>
+            <wp:cNvGraphicFramePr>
+              <a:graphicFrameLocks xmlns:a="http://schemas.openxmlformats.org/drawingml/2006/main" noChangeAspect="1"/>
+            </wp:cNvGraphicFramePr>
+            <a:graphic xmlns:a="http://schemas.openxmlformats.org/drawingml/2006/main">
+              <a:graphicData uri="http://schemas.openxmlformats.org/drawingml/2006/picture">
+                <pic:pic xmlns:pic="http://schemas.openxmlformats.org/drawingml/2006/picture">
+                  <pic:nvPicPr>
+                    <pic:cNvPr id="0" name="Picture 5"/>
+                    <pic:cNvPicPr>
+                      <a:picLocks noChangeAspect="1" noChangeArrowheads="1"/>
+                    </pic:cNvPicPr>
+                  </pic:nvPicPr>
+                  <pic:blipFill>
+                    <a:blip r:embed="rId26" cstate="print">
+                      <a:extLst>
+                        <a:ext uri="{28A0092B-C50C-407E-A947-70E740481C1C}">
+                          <a14:useLocalDpi xmlns:a14="http://schemas.microsoft.com/office/drawing/2010/main" val="0"/>
+                        </a:ext>
+                      </a:extLst>
+                    </a:blip>
+                    <a:srcRect/>
+                    <a:stretch>
+                      <a:fillRect/>
+                    </a:stretch>
+                  </pic:blipFill>
+                  <pic:spPr bwMode="auto">
+                    <a:xfrm>
+                      <a:off x="0" y="0"/>
+                      <a:ext cx="1522221" cy="3391603"/>
+                    </a:xfrm>
+                    <a:prstGeom prst="rect">
+                      <a:avLst/>
+                    </a:prstGeom>
+                    <a:noFill/>
+                    <a:ln>
+                      <a:solidFill>
+                        <a:schemeClr val="tx1"/>
+                      </a:solidFill>
+                    </a:ln>
+                  </pic:spPr>
+                </pic:pic>
+              </a:graphicData>
+            </a:graphic>
+          </wp:inline>
+        </w:drawing>
+      </w:r>
+    </w:p>
+    <w:p>
+      <w:pPr>
+        <w:rPr>
+          <w:rFonts w:ascii="Times New Roman" w:hAnsi="Times New Roman" w:cs="Times New Roman"/>
+          <w:sz w:val="26"/>
+          <w:szCs w:val="26"/>
+          <w:lang w:val="en-US"/>
+        </w:rPr>
+      </w:pPr>
+      <w:r>
+        <w:rPr>
+          <w:rFonts w:ascii="Times New Roman" w:hAnsi="Times New Roman" w:cs="Times New Roman"/>
+          <w:sz w:val="26"/>
+          <w:szCs w:val="26"/>
+          <w:lang w:val="en-US"/>
+        </w:rPr>
+        <w:t xml:space="preserve">When user has clicked on the “Details”, they will </w:t>
+      </w:r>
+      <w:r>
+        <w:rPr>
+          <w:rFonts w:ascii="Times New Roman" w:hAnsi="Times New Roman" w:cs="Times New Roman"/>
+          <w:sz w:val="26"/>
+          <w:szCs w:val="26"/>
+          <w:lang w:val="en-US"/>
+        </w:rPr>
+        <w:t xml:space="preserve">be </w:t>
+      </w:r>
+      <w:r>
+        <w:rPr>
+          <w:rFonts w:ascii="Times New Roman" w:hAnsi="Times New Roman" w:cs="Times New Roman"/>
+          <w:sz w:val="26"/>
+          <w:szCs w:val="26"/>
+          <w:lang w:val="en-US"/>
+        </w:rPr>
+        <w:t>redirect</w:t>
+      </w:r>
+      <w:r>
+        <w:rPr>
+          <w:rFonts w:ascii="Times New Roman" w:hAnsi="Times New Roman" w:cs="Times New Roman"/>
+          <w:sz w:val="26"/>
+          <w:szCs w:val="26"/>
+          <w:lang w:val="en-US"/>
+        </w:rPr>
+        <w:t>ed</w:t>
+      </w:r>
+      <w:r>
+        <w:rPr>
+          <w:rFonts w:ascii="Times New Roman" w:hAnsi="Times New Roman" w:cs="Times New Roman"/>
+          <w:sz w:val="26"/>
+          <w:szCs w:val="26"/>
+          <w:lang w:val="en-US"/>
+        </w:rPr>
+        <w:t xml:space="preserve"> to the Submission Details page of that specific submission list. The details of the list include type of donation, posted date and time, name, full address, further details, operating hours and also some extra attachments if available.</w:t>
+      </w:r>
+    </w:p>
+    <w:p>
+      <w:pPr>
+        <w:rPr>
+          <w:rFonts w:ascii="Times New Roman" w:hAnsi="Times New Roman" w:cs="Times New Roman"/>
+          <w:sz w:val="26"/>
+          <w:szCs w:val="26"/>
+          <w:lang w:val="en-US"/>
+        </w:rPr>
+      </w:pPr>
+    </w:p>
+    <w:p>
+      <w:pPr>
+        <w:rPr>
+          <w:rFonts w:ascii="Times New Roman" w:hAnsi="Times New Roman" w:cs="Times New Roman"/>
+          <w:sz w:val="26"/>
+          <w:szCs w:val="26"/>
+          <w:lang w:val="en-US"/>
+        </w:rPr>
+      </w:pPr>
+      <w:r>
+        <w:rPr>
+          <w:rFonts w:ascii="Times New Roman" w:hAnsi="Times New Roman" w:cs="Times New Roman"/>
+          <w:noProof/>
+          <w:sz w:val="26"/>
+          <w:szCs w:val="26"/>
+          <w:lang w:val="en-US"/>
+        </w:rPr>
+        <w:drawing>
+          <wp:inline distT="0" distB="0" distL="0" distR="0" wp14:anchorId="5BB90CFB" wp14:editId="10A73C77">
+            <wp:extent cx="2633877" cy="1310185"/>
+            <wp:effectExtent l="0" t="0" r="0" b="4445"/>
+            <wp:docPr id="24" name="Picture 24"/>
+            <wp:cNvGraphicFramePr>
+              <a:graphicFrameLocks xmlns:a="http://schemas.openxmlformats.org/drawingml/2006/main" noChangeAspect="1"/>
+            </wp:cNvGraphicFramePr>
+            <a:graphic xmlns:a="http://schemas.openxmlformats.org/drawingml/2006/main">
+              <a:graphicData uri="http://schemas.openxmlformats.org/drawingml/2006/picture">
+                <pic:pic xmlns:pic="http://schemas.openxmlformats.org/drawingml/2006/picture">
+                  <pic:nvPicPr>
+                    <pic:cNvPr id="0" name="Picture 7"/>
+                    <pic:cNvPicPr>
+                      <a:picLocks noChangeAspect="1" noChangeArrowheads="1"/>
+                    </pic:cNvPicPr>
+                  </pic:nvPicPr>
+                  <pic:blipFill rotWithShape="1">
+                    <a:blip r:embed="rId27" cstate="print">
+                      <a:extLst>
+                        <a:ext uri="{28A0092B-C50C-407E-A947-70E740481C1C}">
+                          <a14:useLocalDpi xmlns:a14="http://schemas.microsoft.com/office/drawing/2010/main" val="0"/>
+                        </a:ext>
+                      </a:extLst>
+                    </a:blip>
+                    <a:srcRect t="38139" b="39535"/>
+                    <a:stretch/>
+                  </pic:blipFill>
+                  <pic:spPr bwMode="auto">
+                    <a:xfrm>
+                      <a:off x="0" y="0"/>
+                      <a:ext cx="2633980" cy="1310236"/>
+                    </a:xfrm>
+                    <a:prstGeom prst="rect">
+                      <a:avLst/>
+                    </a:prstGeom>
+                    <a:noFill/>
+                    <a:ln>
+                      <a:noFill/>
+                    </a:ln>
+                    <a:extLst>
+                      <a:ext uri="{53640926-AAD7-44D8-BBD7-CCE9431645EC}">
+                        <a14:shadowObscured xmlns:a14="http://schemas.microsoft.com/office/drawing/2010/main"/>
+                      </a:ext>
+                    </a:extLst>
+                  </pic:spPr>
+                </pic:pic>
+              </a:graphicData>
+            </a:graphic>
+          </wp:inline>
+        </w:drawing>
+      </w:r>
+    </w:p>
+    <w:p>
+      <w:pPr>
+        <w:rPr>
+          <w:rFonts w:ascii="Times New Roman" w:hAnsi="Times New Roman" w:cs="Times New Roman"/>
+          <w:sz w:val="26"/>
+          <w:szCs w:val="26"/>
+          <w:lang w:val="en-US"/>
+        </w:rPr>
+      </w:pPr>
+      <w:r>
+        <w:rPr>
+          <w:rFonts w:ascii="Times New Roman" w:hAnsi="Times New Roman" w:cs="Times New Roman"/>
+          <w:sz w:val="26"/>
+          <w:szCs w:val="26"/>
+          <w:lang w:val="en-US"/>
+        </w:rPr>
+        <w:t xml:space="preserve">If the user wishes to delete a specific submission list, user can do so by clicking on the “Delete Submission” button. Once it is clicked, confirmation message will pop-up to confirm the user about the deletion request. If the </w:t>
+      </w:r>
+      <w:r>
+        <w:rPr>
+          <w:rFonts w:ascii="Times New Roman" w:hAnsi="Times New Roman" w:cs="Times New Roman"/>
+          <w:sz w:val="26"/>
+          <w:szCs w:val="26"/>
+          <w:lang w:val="en-US"/>
+        </w:rPr>
+        <w:t>user wishes to delete the submission, they can click on “OK” button to confirm deletion, otherwise, they can go for “CANCEL” button to immediately cancel the request</w:t>
+      </w:r>
+    </w:p>
+    <w:p>
+      <w:pPr>
+        <w:rPr>
+          <w:rFonts w:ascii="Times New Roman" w:hAnsi="Times New Roman" w:cs="Times New Roman"/>
+          <w:sz w:val="26"/>
+          <w:szCs w:val="26"/>
+          <w:lang w:val="en-US"/>
+        </w:rPr>
+      </w:pPr>
+    </w:p>
+    <w:p>
+      <w:pPr>
+        <w:jc w:val="center"/>
+        <w:rPr>
+          <w:rFonts w:ascii="Times New Roman" w:hAnsi="Times New Roman" w:cs="Times New Roman"/>
+          <w:sz w:val="26"/>
+          <w:szCs w:val="26"/>
+          <w:lang w:val="en-US"/>
+        </w:rPr>
+      </w:pPr>
+      <w:r>
+        <w:rPr>
+          <w:rFonts w:ascii="Times New Roman" w:hAnsi="Times New Roman" w:cs="Times New Roman"/>
+          <w:noProof/>
+          <w:sz w:val="26"/>
+          <w:szCs w:val="26"/>
+          <w:lang w:val="en-US"/>
+        </w:rPr>
+        <w:drawing>
+          <wp:inline distT="0" distB="0" distL="0" distR="0" wp14:anchorId="76A9A070" wp14:editId="0D75DB5C">
+            <wp:extent cx="1455419" cy="3242765"/>
+            <wp:effectExtent l="19050" t="19050" r="12065" b="15240"/>
+            <wp:docPr id="23" name="Picture 23"/>
+            <wp:cNvGraphicFramePr>
+              <a:graphicFrameLocks xmlns:a="http://schemas.openxmlformats.org/drawingml/2006/main" noChangeAspect="1"/>
+            </wp:cNvGraphicFramePr>
+            <a:graphic xmlns:a="http://schemas.openxmlformats.org/drawingml/2006/main">
+              <a:graphicData uri="http://schemas.openxmlformats.org/drawingml/2006/picture">
+                <pic:pic xmlns:pic="http://schemas.openxmlformats.org/drawingml/2006/picture">
+                  <pic:nvPicPr>
+                    <pic:cNvPr id="0" name="Picture 6"/>
+                    <pic:cNvPicPr>
+                      <a:picLocks noChangeAspect="1" noChangeArrowheads="1"/>
+                    </pic:cNvPicPr>
+                  </pic:nvPicPr>
+                  <pic:blipFill>
+                    <a:blip r:embed="rId28" cstate="print">
+                      <a:extLst>
+                        <a:ext uri="{28A0092B-C50C-407E-A947-70E740481C1C}">
+                          <a14:useLocalDpi xmlns:a14="http://schemas.microsoft.com/office/drawing/2010/main" val="0"/>
+                        </a:ext>
+                      </a:extLst>
+                    </a:blip>
+                    <a:srcRect/>
+                    <a:stretch>
+                      <a:fillRect/>
+                    </a:stretch>
+                  </pic:blipFill>
+                  <pic:spPr bwMode="auto">
+                    <a:xfrm>
+                      <a:off x="0" y="0"/>
+                      <a:ext cx="1463699" cy="3261212"/>
+                    </a:xfrm>
+                    <a:prstGeom prst="rect">
+                      <a:avLst/>
+                    </a:prstGeom>
+                    <a:noFill/>
+                    <a:ln>
+                      <a:solidFill>
+                        <a:schemeClr val="tx1"/>
+                      </a:solidFill>
+                    </a:ln>
+                  </pic:spPr>
+                </pic:pic>
+              </a:graphicData>
+            </a:graphic>
+          </wp:inline>
+        </w:drawing>
+      </w:r>
+    </w:p>
+    <w:p>
+      <w:pPr>
+        <w:rPr>
+          <w:rFonts w:ascii="Times New Roman" w:hAnsi="Times New Roman" w:cs="Times New Roman"/>
+          <w:sz w:val="26"/>
+          <w:szCs w:val="26"/>
+          <w:lang w:val="en-US"/>
+        </w:rPr>
+      </w:pPr>
+      <w:r>
+        <w:rPr>
+          <w:rFonts w:ascii="Times New Roman" w:hAnsi="Times New Roman" w:cs="Times New Roman"/>
+          <w:sz w:val="26"/>
+          <w:szCs w:val="26"/>
+          <w:lang w:val="en-US"/>
+        </w:rPr>
+        <w:t>When user has clicked on the “Check Location”, user will redirect to the Submission Location page where user can determine the exact location by referring to the location pin on the map. This will ease the process of finding and distributing the donation to the recipient.</w:t>
+      </w:r>
+    </w:p>
+    <w:p>
+      <w:pPr>
+        <w:jc w:val="center"/>
+        <w:rPr>
+          <w:rFonts w:ascii="Times New Roman" w:hAnsi="Times New Roman" w:cs="Times New Roman"/>
+          <w:sz w:val="26"/>
+          <w:szCs w:val="26"/>
+          <w:lang w:val="en-US"/>
+        </w:rPr>
+      </w:pPr>
+      <w:r>
+        <w:rPr>
+          <w:rFonts w:ascii="Times New Roman" w:hAnsi="Times New Roman" w:cs="Times New Roman"/>
+          <w:noProof/>
+          <w:sz w:val="26"/>
+          <w:szCs w:val="26"/>
+          <w:lang w:val="en-US"/>
+        </w:rPr>
+        <w:lastRenderedPageBreak/>
+        <w:drawing>
+          <wp:inline distT="0" distB="0" distL="0" distR="0" wp14:anchorId="58628406" wp14:editId="03DB39B6">
+            <wp:extent cx="1500782" cy="3343834"/>
+            <wp:effectExtent l="19050" t="19050" r="23495" b="9525"/>
+            <wp:docPr id="25" name="Picture 25"/>
+            <wp:cNvGraphicFramePr>
+              <a:graphicFrameLocks xmlns:a="http://schemas.openxmlformats.org/drawingml/2006/main" noChangeAspect="1"/>
+            </wp:cNvGraphicFramePr>
+            <a:graphic xmlns:a="http://schemas.openxmlformats.org/drawingml/2006/main">
+              <a:graphicData uri="http://schemas.openxmlformats.org/drawingml/2006/picture">
+                <pic:pic xmlns:pic="http://schemas.openxmlformats.org/drawingml/2006/picture">
+                  <pic:nvPicPr>
+                    <pic:cNvPr id="0" name="Picture 8"/>
+                    <pic:cNvPicPr>
+                      <a:picLocks noChangeAspect="1" noChangeArrowheads="1"/>
+                    </pic:cNvPicPr>
+                  </pic:nvPicPr>
+                  <pic:blipFill>
+                    <a:blip r:embed="rId29" cstate="print">
+                      <a:extLst>
+                        <a:ext uri="{28A0092B-C50C-407E-A947-70E740481C1C}">
+                          <a14:useLocalDpi xmlns:a14="http://schemas.microsoft.com/office/drawing/2010/main" val="0"/>
+                        </a:ext>
+                      </a:extLst>
+                    </a:blip>
+                    <a:srcRect/>
+                    <a:stretch>
+                      <a:fillRect/>
+                    </a:stretch>
+                  </pic:blipFill>
+                  <pic:spPr bwMode="auto">
+                    <a:xfrm>
+                      <a:off x="0" y="0"/>
+                      <a:ext cx="1504118" cy="3351266"/>
+                    </a:xfrm>
+                    <a:prstGeom prst="rect">
+                      <a:avLst/>
+                    </a:prstGeom>
+                    <a:noFill/>
+                    <a:ln>
+                      <a:solidFill>
+                        <a:schemeClr val="tx1"/>
+                      </a:solidFill>
+                    </a:ln>
+                  </pic:spPr>
+                </pic:pic>
+              </a:graphicData>
+            </a:graphic>
+          </wp:inline>
+        </w:drawing>
+      </w:r>
+    </w:p>
+    <w:p>
+      <w:pPr>
+        <w:rPr>
+          <w:rFonts w:ascii="Times New Roman" w:hAnsi="Times New Roman" w:cs="Times New Roman"/>
+          <w:sz w:val="26"/>
+          <w:szCs w:val="26"/>
+          <w:lang w:val="en-US"/>
+        </w:rPr>
+      </w:pPr>
+      <w:r>
+        <w:rPr>
+          <w:rFonts w:ascii="Times New Roman" w:hAnsi="Times New Roman" w:cs="Times New Roman"/>
+          <w:sz w:val="26"/>
+          <w:szCs w:val="26"/>
+          <w:lang w:val="en-US"/>
+        </w:rPr>
+        <w:t xml:space="preserve">If the user wishes to restore a specific request on the history list, user can simple do so by clicking on the </w:t>
+      </w:r>
+      <w:r>
+        <w:rPr>
+          <w:rFonts w:ascii="Times New Roman" w:hAnsi="Times New Roman" w:cs="Times New Roman"/>
+          <w:sz w:val="26"/>
+          <w:szCs w:val="26"/>
+          <w:lang w:val="en-US"/>
+        </w:rPr>
+        <w:t>“Restore Submission”</w:t>
+      </w:r>
+      <w:r>
+        <w:rPr>
+          <w:rFonts w:ascii="Times New Roman" w:hAnsi="Times New Roman" w:cs="Times New Roman"/>
+          <w:sz w:val="26"/>
+          <w:szCs w:val="26"/>
+          <w:lang w:val="en-US"/>
+        </w:rPr>
+        <w:t xml:space="preserve"> button. Once it is clicked, that specific request will be available back on the map and user can continue receiving help through it.</w:t>
+      </w:r>
+      <w:r>
+        <w:rPr>
+          <w:rFonts w:ascii="Times New Roman" w:hAnsi="Times New Roman" w:cs="Times New Roman"/>
+          <w:sz w:val="26"/>
+          <w:szCs w:val="26"/>
+          <w:lang w:val="en-US"/>
+        </w:rPr>
+        <w:t xml:space="preserve"> A pop-up message will come out to inform users that their request restoration is successful.</w:t>
+      </w:r>
+    </w:p>
+    <w:p>
+      <w:pPr>
+        <w:rPr>
+          <w:rFonts w:ascii="Times New Roman" w:hAnsi="Times New Roman" w:cs="Times New Roman"/>
+          <w:sz w:val="26"/>
+          <w:szCs w:val="26"/>
+          <w:lang w:val="en-US"/>
+        </w:rPr>
+      </w:pPr>
+      <w:r>
+        <w:rPr>
+          <w:rFonts w:ascii="Times New Roman" w:hAnsi="Times New Roman" w:cs="Times New Roman"/>
+          <w:sz w:val="26"/>
+          <w:szCs w:val="26"/>
+          <w:lang w:val="en-US"/>
+        </w:rPr>
+        <w:t>The general process of using the Submission history page can be represented through the flowchart below.</w:t>
+      </w:r>
+    </w:p>
+    <w:p>
+      <w:pPr>
+        <w:rPr>
+          <w:rFonts w:ascii="Times New Roman" w:hAnsi="Times New Roman" w:cs="Times New Roman"/>
+          <w:sz w:val="26"/>
+          <w:szCs w:val="26"/>
+          <w:lang w:val="en-US"/>
+        </w:rPr>
+      </w:pPr>
+      <w:r>
+        <w:rPr>
+          <w:rFonts w:ascii="Times New Roman" w:hAnsi="Times New Roman" w:cs="Times New Roman"/>
+          <w:noProof/>
+          <w:sz w:val="26"/>
+          <w:szCs w:val="26"/>
+          <w:lang w:val="en-US"/>
+        </w:rPr>
+        <w:drawing>
+          <wp:inline distT="0" distB="0" distL="0" distR="0" wp14:anchorId="35E2950B" wp14:editId="136CCAE5">
+            <wp:extent cx="2777686" cy="1842192"/>
+            <wp:effectExtent l="19050" t="19050" r="22860" b="24765"/>
+            <wp:docPr id="26" name="Picture 26"/>
+            <wp:cNvGraphicFramePr>
+              <a:graphicFrameLocks xmlns:a="http://schemas.openxmlformats.org/drawingml/2006/main" noChangeAspect="1"/>
+            </wp:cNvGraphicFramePr>
+            <a:graphic xmlns:a="http://schemas.openxmlformats.org/drawingml/2006/main">
+              <a:graphicData uri="http://schemas.openxmlformats.org/drawingml/2006/picture">
+                <pic:pic xmlns:pic="http://schemas.openxmlformats.org/drawingml/2006/picture">
+                  <pic:nvPicPr>
+                    <pic:cNvPr id="0" name="Picture 9"/>
+                    <pic:cNvPicPr>
+                      <a:picLocks noChangeAspect="1" noChangeArrowheads="1"/>
+                    </pic:cNvPicPr>
+                  </pic:nvPicPr>
+                  <pic:blipFill>
+                    <a:blip r:embed="rId30" cstate="print">
+                      <a:extLst>
+                        <a:ext uri="{28A0092B-C50C-407E-A947-70E740481C1C}">
+                          <a14:useLocalDpi xmlns:a14="http://schemas.microsoft.com/office/drawing/2010/main" val="0"/>
+                        </a:ext>
+                      </a:extLst>
+                    </a:blip>
+                    <a:srcRect/>
+                    <a:stretch>
+                      <a:fillRect/>
+                    </a:stretch>
+                  </pic:blipFill>
+                  <pic:spPr bwMode="auto">
+                    <a:xfrm>
+                      <a:off x="0" y="0"/>
+                      <a:ext cx="2785891" cy="1847633"/>
+                    </a:xfrm>
+                    <a:prstGeom prst="rect">
+                      <a:avLst/>
+                    </a:prstGeom>
+                    <a:noFill/>
+                    <a:ln>
+                      <a:solidFill>
+                        <a:schemeClr val="tx1"/>
+                      </a:solidFill>
+                    </a:ln>
+                  </pic:spPr>
+                </pic:pic>
+              </a:graphicData>
+            </a:graphic>
+          </wp:inline>
+        </w:drawing>
+      </w:r>
+    </w:p>
+    <w:p>
+      <w:pPr>
+        <w:rPr>
+          <w:rFonts w:ascii="Times New Roman" w:hAnsi="Times New Roman" w:cs="Times New Roman"/>
+          <w:sz w:val="26"/>
+          <w:szCs w:val="26"/>
+          <w:lang w:val="en-US"/>
         </w:rPr>
       </w:pPr>
     </w:p>
@@ -2378,7 +3333,7 @@
                     </pic:cNvPicPr>
                   </pic:nvPicPr>
                   <pic:blipFill>
-                    <a:blip r:embed="rId23" cstate="print">
+                    <a:blip r:embed="rId31" cstate="print">
                       <a:extLst>
                         <a:ext uri="{28A0092B-C50C-407E-A947-70E740481C1C}">
                           <a14:useLocalDpi xmlns:a14="http://schemas.microsoft.com/office/drawing/2010/main" val="0"/>
@@ -2462,10 +3417,11 @@
           <w:sz w:val="26"/>
           <w:szCs w:val="26"/>
         </w:rPr>
+        <w:lastRenderedPageBreak/>
         <w:drawing>
-          <wp:inline distT="0" distB="0" distL="0" distR="0" wp14:anchorId="0E5CD76A" wp14:editId="64B70FE4">
+          <wp:inline distT="0" distB="0" distL="0" distR="0" wp14:anchorId="0E5CD76A" wp14:editId="27165011">
             <wp:extent cx="1598788" cy="3562198"/>
-            <wp:effectExtent l="0" t="0" r="1905" b="635"/>
+            <wp:effectExtent l="19050" t="19050" r="20955" b="19685"/>
             <wp:docPr id="16" name="Picture 16"/>
             <wp:cNvGraphicFramePr>
               <a:graphicFrameLocks xmlns:a="http://schemas.openxmlformats.org/drawingml/2006/main" noChangeAspect="1"/>
@@ -2480,7 +3436,7 @@
                     </pic:cNvPicPr>
                   </pic:nvPicPr>
                   <pic:blipFill>
-                    <a:blip r:embed="rId24" cstate="print">
+                    <a:blip r:embed="rId32" cstate="print">
                       <a:extLst>
                         <a:ext uri="{28A0092B-C50C-407E-A947-70E740481C1C}">
                           <a14:useLocalDpi xmlns:a14="http://schemas.microsoft.com/office/drawing/2010/main" val="0"/>
@@ -2502,7 +3458,9 @@
                     </a:prstGeom>
                     <a:noFill/>
                     <a:ln>
-                      <a:noFill/>
+                      <a:solidFill>
+                        <a:schemeClr val="tx1"/>
+                      </a:solidFill>
                     </a:ln>
                   </pic:spPr>
                 </pic:pic>
@@ -2528,16 +3486,14 @@
         </w:rPr>
         <w:t xml:space="preserve">Users then need to fill in the email that they register with in the provided field. If the </w:t>
       </w:r>
-      <w:proofErr w:type="spellStart"/>
-      <w:r>
-        <w:rPr>
-          <w:rFonts w:ascii="Times New Roman" w:hAnsi="Times New Roman" w:cs="Times New Roman"/>
-          <w:sz w:val="26"/>
-          <w:szCs w:val="26"/>
-        </w:rPr>
-        <w:t>filed</w:t>
-      </w:r>
-      <w:proofErr w:type="spellEnd"/>
+      <w:r>
+        <w:rPr>
+          <w:rFonts w:ascii="Times New Roman" w:hAnsi="Times New Roman" w:cs="Times New Roman"/>
+          <w:sz w:val="26"/>
+          <w:szCs w:val="26"/>
+        </w:rPr>
+        <w:t>field</w:t>
+      </w:r>
       <w:r>
         <w:rPr>
           <w:rFonts w:ascii="Times New Roman" w:hAnsi="Times New Roman" w:cs="Times New Roman"/>
@@ -2563,11 +3519,10 @@
           <w:sz w:val="26"/>
           <w:szCs w:val="26"/>
         </w:rPr>
-        <w:lastRenderedPageBreak/>
         <w:drawing>
-          <wp:inline distT="0" distB="0" distL="0" distR="0" wp14:anchorId="23D75B2F" wp14:editId="62DCE6DB">
+          <wp:inline distT="0" distB="0" distL="0" distR="0" wp14:anchorId="23D75B2F" wp14:editId="10C9125E">
             <wp:extent cx="1537534" cy="3425721"/>
-            <wp:effectExtent l="0" t="0" r="5715" b="3810"/>
+            <wp:effectExtent l="19050" t="19050" r="24765" b="22860"/>
             <wp:docPr id="18" name="Picture 18"/>
             <wp:cNvGraphicFramePr>
               <a:graphicFrameLocks xmlns:a="http://schemas.openxmlformats.org/drawingml/2006/main" noChangeAspect="1"/>
@@ -2582,7 +3537,7 @@
                     </pic:cNvPicPr>
                   </pic:nvPicPr>
                   <pic:blipFill>
-                    <a:blip r:embed="rId25" cstate="print">
+                    <a:blip r:embed="rId33" cstate="print">
                       <a:extLst>
                         <a:ext uri="{28A0092B-C50C-407E-A947-70E740481C1C}">
                           <a14:useLocalDpi xmlns:a14="http://schemas.microsoft.com/office/drawing/2010/main" val="0"/>
@@ -2604,7 +3559,9 @@
                     </a:prstGeom>
                     <a:noFill/>
                     <a:ln>
-                      <a:noFill/>
+                      <a:solidFill>
+                        <a:schemeClr val="tx1"/>
+                      </a:solidFill>
                     </a:ln>
                   </pic:spPr>
                 </pic:pic>
@@ -2628,7 +3585,41 @@
           <w:sz w:val="26"/>
           <w:szCs w:val="26"/>
         </w:rPr>
-        <w:t>Once correct email is entered, one verification email will be sent to user’s email detailing the new recovery password that they can now use to log into the application.</w:t>
+        <w:t xml:space="preserve">Once correct email is entered, one verification email will be sent to user’s email detailing the new recovery </w:t>
+      </w:r>
+      <w:r>
+        <w:rPr>
+          <w:rFonts w:ascii="Times New Roman" w:hAnsi="Times New Roman" w:cs="Times New Roman"/>
+          <w:sz w:val="26"/>
+          <w:szCs w:val="26"/>
+        </w:rPr>
+        <w:t>password that they can now use to log into the application.</w:t>
+      </w:r>
+      <w:r>
+        <w:rPr>
+          <w:rFonts w:ascii="Times New Roman" w:hAnsi="Times New Roman" w:cs="Times New Roman"/>
+          <w:sz w:val="26"/>
+          <w:szCs w:val="26"/>
+        </w:rPr>
+        <w:t xml:space="preserve"> A </w:t>
+      </w:r>
+      <w:proofErr w:type="gramStart"/>
+      <w:r>
+        <w:rPr>
+          <w:rFonts w:ascii="Times New Roman" w:hAnsi="Times New Roman" w:cs="Times New Roman"/>
+          <w:sz w:val="26"/>
+          <w:szCs w:val="26"/>
+        </w:rPr>
+        <w:t>pop up</w:t>
+      </w:r>
+      <w:proofErr w:type="gramEnd"/>
+      <w:r>
+        <w:rPr>
+          <w:rFonts w:ascii="Times New Roman" w:hAnsi="Times New Roman" w:cs="Times New Roman"/>
+          <w:sz w:val="26"/>
+          <w:szCs w:val="26"/>
+        </w:rPr>
+        <w:t xml:space="preserve"> message will come out and inform the users that a verification email had been sent to their email address.</w:t>
       </w:r>
     </w:p>
     <w:p>
@@ -2744,7 +3735,7 @@
                     </pic:cNvPicPr>
                   </pic:nvPicPr>
                   <pic:blipFill>
-                    <a:blip r:embed="rId26" cstate="print">
+                    <a:blip r:embed="rId34" cstate="print">
                       <a:extLst>
                         <a:ext uri="{28A0092B-C50C-407E-A947-70E740481C1C}">
                           <a14:useLocalDpi xmlns:a14="http://schemas.microsoft.com/office/drawing/2010/main" val="0"/>
@@ -2807,7 +3798,16 @@
           <w:sz w:val="26"/>
           <w:szCs w:val="26"/>
         </w:rPr>
-        <w:t>Below that user can access their submission lists, the donation tracker and points exchange page where they can exchange their points for coupons/</w:t>
+        <w:t xml:space="preserve">Below that user can access their submission lists, the donation tracker and points exchange page where they can exchange their points for </w:t>
+      </w:r>
+      <w:r>
+        <w:rPr>
+          <w:rFonts w:ascii="Times New Roman" w:hAnsi="Times New Roman" w:cs="Times New Roman"/>
+          <w:sz w:val="26"/>
+          <w:szCs w:val="26"/>
+        </w:rPr>
+        <w:lastRenderedPageBreak/>
+        <w:t>coupons/</w:t>
       </w:r>
       <w:proofErr w:type="spellStart"/>
       <w:r>
@@ -2942,7 +3942,6 @@
           <w:sz w:val="26"/>
           <w:szCs w:val="26"/>
         </w:rPr>
-        <w:lastRenderedPageBreak/>
         <w:drawing>
           <wp:inline distT="0" distB="0" distL="0" distR="0" wp14:anchorId="2B83B790" wp14:editId="18B20FDD">
             <wp:extent cx="1574286" cy="3507607"/>
@@ -2961,7 +3960,7 @@
                     </pic:cNvPicPr>
                   </pic:nvPicPr>
                   <pic:blipFill>
-                    <a:blip r:embed="rId27" cstate="print">
+                    <a:blip r:embed="rId35" cstate="print">
                       <a:extLst>
                         <a:ext uri="{28A0092B-C50C-407E-A947-70E740481C1C}">
                           <a14:useLocalDpi xmlns:a14="http://schemas.microsoft.com/office/drawing/2010/main" val="0"/>
@@ -3071,7 +4070,7 @@
                     </pic:cNvPicPr>
                   </pic:nvPicPr>
                   <pic:blipFill>
-                    <a:blip r:embed="rId28" cstate="print">
+                    <a:blip r:embed="rId36" cstate="print">
                       <a:extLst>
                         <a:ext uri="{28A0092B-C50C-407E-A947-70E740481C1C}">
                           <a14:useLocalDpi xmlns:a14="http://schemas.microsoft.com/office/drawing/2010/main" val="0"/>

</xml_diff>